<commit_message>
Latest changes to PDD
</commit_message>
<xml_diff>
--- a/Project Definition Document.docx
+++ b/Project Definition Document.docx
@@ -183,7 +183,15 @@
         <w:pStyle w:val="Advice"/>
       </w:pPr>
       <w:r>
-        <w:t xml:space="preserve">This document is a template for your guidance.  You don’t have to stick to it precisely.  It may not suit your particular project.  Modify it if you need to – but please discuss with your supervisor before making </w:t>
+        <w:t xml:space="preserve">This document is a template for your guidance.  You don’t have to stick to it precisely.  It may not suit your </w:t>
+      </w:r>
+      <w:proofErr w:type="gramStart"/>
+      <w:r>
+        <w:t>particular project</w:t>
+      </w:r>
+      <w:proofErr w:type="gramEnd"/>
+      <w:r>
+        <w:t xml:space="preserve">.  Modify it if you need to – but please discuss with your supervisor before making </w:t>
       </w:r>
       <w:r>
         <w:t>substantial</w:t>
@@ -220,7 +228,15 @@
         <w:pStyle w:val="Advice"/>
       </w:pPr>
       <w:r>
-        <w:t>This template document has a number of paragraph styles predefined.  If you use them (‘Heading 1’, ‘Heading 2’ and ‘Heading 3’) and don’t alter them, then your report will automatically have properly numbered paragraphs and your table of contents will be automatically generated with the right page numbers.  Use ‘Normal’ as the style for general text paragraphs in your document.</w:t>
+        <w:t xml:space="preserve">This template document has </w:t>
+      </w:r>
+      <w:proofErr w:type="gramStart"/>
+      <w:r>
+        <w:t>a number of</w:t>
+      </w:r>
+      <w:proofErr w:type="gramEnd"/>
+      <w:r>
+        <w:t xml:space="preserve"> paragraph styles predefined.  If you use them (‘Heading 1’, ‘Heading 2’ and ‘Heading 3’) and don’t alter them, then your report will automatically have properly numbered paragraphs and your table of contents will be automatically generated with the right page numbers.  Use ‘Normal’ as the style for general text paragraphs in your document.</w:t>
       </w:r>
     </w:p>
     <w:p>
@@ -241,7 +257,15 @@
         <w:t xml:space="preserve"> </w:t>
       </w:r>
       <w:r>
-        <w:t>hope this is obvious) you must replace the words “The Title Of Your Project”,</w:t>
+        <w:t xml:space="preserve">hope this is obvious) you must replace the words “The Title </w:t>
+      </w:r>
+      <w:proofErr w:type="gramStart"/>
+      <w:r>
+        <w:t>Of</w:t>
+      </w:r>
+      <w:proofErr w:type="gramEnd"/>
+      <w:r>
+        <w:t xml:space="preserve"> Your Project”,</w:t>
       </w:r>
       <w:r>
         <w:t xml:space="preserve"> </w:t>
@@ -322,7 +346,15 @@
         <w:pStyle w:val="Advice"/>
       </w:pPr>
       <w:r>
-        <w:t>If you manually edit the table of contents, you may find that either your changes will get overwritten or it will no longer update automatically.  It’s a pain to keep a table of contents up to date manually, so you are advised not to edit it!</w:t>
+        <w:t xml:space="preserve">If you manually edit the table of contents, you may find that either your changes will get </w:t>
+      </w:r>
+      <w:proofErr w:type="gramStart"/>
+      <w:r>
+        <w:t>overwritten</w:t>
+      </w:r>
+      <w:proofErr w:type="gramEnd"/>
+      <w:r>
+        <w:t xml:space="preserve"> or it will no longer update automatically.  It’s a pain to keep a table of contents up to date manually, so you are advised not to edit it!</w:t>
       </w:r>
     </w:p>
     <w:p>
@@ -2221,7 +2253,15 @@
     </w:p>
     <w:p>
       <w:r>
-        <w:t>This project aims to develop a working program that implements procedural terrain generation for caves and displays it through the use of a 3D environment. This will be useful as a project for developing the research of procedural generation of caves specifically rather than just procedural terrain generation in 3D.</w:t>
+        <w:t xml:space="preserve">This project aims to develop a working program that implements procedural terrain generation for caves and displays it </w:t>
+      </w:r>
+      <w:proofErr w:type="gramStart"/>
+      <w:r>
+        <w:t>through the use of</w:t>
+      </w:r>
+      <w:proofErr w:type="gramEnd"/>
+      <w:r>
+        <w:t xml:space="preserve"> a 3D environment. This will be useful as a project for developing the research of procedural generation of caves specifically rather than just procedural terrain generation in 3D.</w:t>
       </w:r>
       <w:r>
         <w:t xml:space="preserve"> The motivation of this project is to further advance procedural generation in computer games/programs and more specifically procedural cave generation.</w:t>
@@ -2292,7 +2332,15 @@
         </w:numPr>
       </w:pPr>
       <w:r>
-        <w:t>Create program with user controls in order for the 3D environment to be observed properly, allow user to change the perspective.</w:t>
+        <w:t xml:space="preserve">Create program with user controls </w:t>
+      </w:r>
+      <w:proofErr w:type="gramStart"/>
+      <w:r>
+        <w:t>in order for</w:t>
+      </w:r>
+      <w:proofErr w:type="gramEnd"/>
+      <w:r>
+        <w:t xml:space="preserve"> the 3D environment to be observed properly, allow user to change the perspective.</w:t>
       </w:r>
     </w:p>
     <w:p>
@@ -2309,7 +2357,15 @@
         </w:numPr>
       </w:pPr>
       <w:r>
-        <w:t>Create alternative first person character perspective that allows the player to walk around in the cave system.</w:t>
+        <w:t xml:space="preserve">Create alternative </w:t>
+      </w:r>
+      <w:proofErr w:type="gramStart"/>
+      <w:r>
+        <w:t>first person</w:t>
+      </w:r>
+      <w:proofErr w:type="gramEnd"/>
+      <w:r>
+        <w:t xml:space="preserve"> character perspective that allows the player to walk around in the cave system.</w:t>
       </w:r>
     </w:p>
     <w:p>
@@ -2375,13 +2431,35 @@
     </w:p>
     <w:p>
       <w:r>
-        <w:t xml:space="preserve">The purpose of this project is to delve into the 3D aspects of procedural cave generation, there is a lot of similarities between 2D and 3D procedural generation but only 3D will be involved with this project. There are also a lot of different methods of procedurally generating terrain in computer graphics, the ones being looked into with this project will be Perlin Noise, L-Systems and optionally Cellular Automata. As </w:t>
+        <w:t xml:space="preserve">The purpose of this project is to delve into the 3D aspects of procedural cave generation, there </w:t>
+      </w:r>
+      <w:r>
+        <w:t>are</w:t>
+      </w:r>
+      <w:r>
+        <w:t xml:space="preserve"> lot of similarities between 2D and 3D procedural generation but only 3D will be involved with this project. There are also a lot of different methods of procedurally generating terrain in computer graphics, the ones being </w:t>
+      </w:r>
+      <w:proofErr w:type="gramStart"/>
+      <w:r>
+        <w:t>looked into</w:t>
+      </w:r>
+      <w:proofErr w:type="gramEnd"/>
+      <w:r>
+        <w:t xml:space="preserve"> with this project will be Perlin Noise, L-Systems and optionally Cellular Automata. As </w:t>
       </w:r>
       <w:r>
         <w:t>mentioned,</w:t>
       </w:r>
       <w:r>
-        <w:t xml:space="preserve"> this project is about procedural cave generation in 3D, normal world terrain generation is similar to cave </w:t>
+        <w:t xml:space="preserve"> this project is about procedural cave generation in 3D, normal world terrain generation is </w:t>
+      </w:r>
+      <w:proofErr w:type="gramStart"/>
+      <w:r>
+        <w:t>similar to</w:t>
+      </w:r>
+      <w:proofErr w:type="gramEnd"/>
+      <w:r>
+        <w:t xml:space="preserve"> cave </w:t>
       </w:r>
       <w:r>
         <w:t>generation,</w:t>
@@ -2435,7 +2513,23 @@
     </w:p>
     <w:p>
       <w:r>
-        <w:t>Another big assumption is compatibility of different technology/methods, at this stage I’ve chosen what I intend to use and research further, I assume these will all work well together to create what I want. It may be that these do not work well together and/or actually conflict with each other. For example L-System Trees and Perlin Noise may not be good to use in conjunction with each other. The actual technology such as the language, 3D graphics API may also be an issue later down the line if they don’t work well together.</w:t>
+        <w:t xml:space="preserve">Another big assumption is compatibility of different technology/methods, at this stage I’ve chosen what I intend to use and research further, I assume these will all work well together to create what I want. It may be that these do not work well together and/or </w:t>
+      </w:r>
+      <w:proofErr w:type="gramStart"/>
+      <w:r>
+        <w:t>actually conflict</w:t>
+      </w:r>
+      <w:proofErr w:type="gramEnd"/>
+      <w:r>
+        <w:t xml:space="preserve"> with each other. For </w:t>
+      </w:r>
+      <w:proofErr w:type="gramStart"/>
+      <w:r>
+        <w:t>example</w:t>
+      </w:r>
+      <w:proofErr w:type="gramEnd"/>
+      <w:r>
+        <w:t xml:space="preserve"> L-System Trees and Perlin Noise may not be good to use in conjunction with each other. The actual technology such as the language, 3D graphics API may also be an issue later down the line if they don’t work well together.</w:t>
       </w:r>
     </w:p>
     <w:p>
@@ -2470,24 +2564,35 @@
     </w:p>
     <w:p>
       <w:pPr>
-        <w:pStyle w:val="Advice"/>
-      </w:pPr>
-      <w:r>
-        <w:t>What benefits will a successful project bring, and to whom?</w:t>
-      </w:r>
-      <w:r>
-        <w:t xml:space="preserve">  Note that this is about the project’s content</w:t>
-      </w:r>
-      <w:r>
-        <w:t xml:space="preserve"> and purpose</w:t>
-      </w:r>
-      <w:r>
-        <w:t>, not the fact that you are doing a project for your degree.</w:t>
-      </w:r>
-    </w:p>
-    <w:p>
-      <w:r>
-        <w:t>This project, if a success, would benefit procedural generation in computers as it would help further the research on how to generate good cave systems in 3D. This would be useful for many areas of computing such as: real world use for mapping cave systems in order to visualize them virtually. It would also help with generating caves in 3D games development where procedural generation is frequently used for the game world, this could help games use better methods of generating 3D caves. Currently there are not many resources available on procedural generation for caves specifically, there is a lot for normal terrain generation, but not caves, this project could help with this problem.</w:t>
+        <w:rPr>
+          <w:i/>
+          <w:iCs/>
+        </w:rPr>
+      </w:pPr>
+      <w:r>
+        <w:t xml:space="preserve">This project aims to further my knowledge of procedural generation in computers and 3D graphics, specifically for use in video games or </w:t>
+      </w:r>
+      <w:proofErr w:type="gramStart"/>
+      <w:r>
+        <w:t>real world</w:t>
+      </w:r>
+      <w:proofErr w:type="gramEnd"/>
+      <w:r>
+        <w:t xml:space="preserve"> imaging. It aims to research the implementation of a procedural cave generation system and to research the different methods of that generation, it also aims to make comparisons between available methods. This all benefits my knowledge of the topic and how to make use of it, whilst </w:t>
+      </w:r>
+      <w:r>
+        <w:t xml:space="preserve">this project focuses on research, it is not necessarily new research, this project will likely not enhance public research of the topic. There </w:t>
+      </w:r>
+      <w:proofErr w:type="gramStart"/>
+      <w:r>
+        <w:t>is</w:t>
+      </w:r>
+      <w:proofErr w:type="gramEnd"/>
+      <w:r>
+        <w:t xml:space="preserve"> already tons of research carried out by teams of people on this topic, this project is unlikely to touch on any of that, additionally this technology is already in use by many popular video games, it isn’t new in 3D/2D graphics, it has existed for a long time</w:t>
+      </w:r>
+      <w:r>
+        <w:t>, this project will just be touching the surface on the field.</w:t>
       </w:r>
     </w:p>
     <w:p>
@@ -2501,25 +2606,24 @@
       <w:bookmarkEnd w:id="8"/>
     </w:p>
     <w:p>
-      <w:pPr>
-        <w:pStyle w:val="Advice"/>
-      </w:pPr>
-      <w:r>
-        <w:t xml:space="preserve">How will you operate the project?  Will you use a particular methodology for it and for any </w:t>
-      </w:r>
-      <w:r>
-        <w:t>software</w:t>
-      </w:r>
-      <w:r>
-        <w:t xml:space="preserve"> or other </w:t>
-      </w:r>
-      <w:r>
-        <w:t>development?  How will you measure the success of your choice?</w:t>
-      </w:r>
-    </w:p>
-    <w:p>
-      <w:r>
-        <w:t>For project management I will use the waterfall model to keep it more simple, as it’s a one person project less management is needed in terms of assigning tasks/meetings etc. I will make a Gantt chart of tasks in order of priority, it’ll be more or less spending time on each task and then seeing if more/less time was needed and then planning for the next task. I will measure the success of the project by evaluating the final product against the SMART objectives defined in this document, if most of the primary objectives are complete then it is a success, if the secondary objectives are started then even more of a success. I will also measure how well the tasks were completed as part of the project planning process.</w:t>
+      <w:r>
+        <w:t xml:space="preserve">For project management I will use the waterfall model to keep it </w:t>
+      </w:r>
+      <w:proofErr w:type="gramStart"/>
+      <w:r>
+        <w:t>more simple</w:t>
+      </w:r>
+      <w:proofErr w:type="gramEnd"/>
+      <w:r>
+        <w:t xml:space="preserve">, as it’s a one person project less management is needed in terms of assigning tasks/meetings etc. I will make a Gantt chart of tasks in order of </w:t>
+      </w:r>
+      <w:proofErr w:type="gramStart"/>
+      <w:r>
+        <w:t>priority,</w:t>
+      </w:r>
+      <w:proofErr w:type="gramEnd"/>
+      <w:r>
+        <w:t xml:space="preserve"> it’ll be more or less spending time on each task and then seeing if more/less time was needed and then planning for the next task. I will measure the success of the project by evaluating the final product against the SMART objectives defined in this document, if most of the primary objectives are complete then it is a success, if the secondary objectives are started then even more of a success. I will also measure how well the tasks were completed as part of the project planning process.</w:t>
       </w:r>
     </w:p>
     <w:p>
@@ -2533,22 +2637,8 @@
       <w:bookmarkEnd w:id="9"/>
     </w:p>
     <w:p>
-      <w:pPr>
-        <w:pStyle w:val="Advice"/>
-      </w:pPr>
-      <w:r>
-        <w:t>What options are available to you for the tools, techniques and design parameters of your project?  How will you evaluate them and make the best selection?</w:t>
-      </w:r>
-    </w:p>
-    <w:p>
-      <w:r>
-        <w:t xml:space="preserve">Procedural generation in 3D is quite a common feature in video games as well as real world visualisations, this means that there are a lot of options for tools/techniques. For my project I will choose the best </w:t>
-      </w:r>
-      <w:r>
-        <w:t>techniques</w:t>
-      </w:r>
-      <w:r>
-        <w:t xml:space="preserve"> by researching what each technique does and whether it is applicable for my use case. As for tools, they are less related to the use case and more about which one is the best, the big thing for this project in tools is rendering the 3D graphics, I’d need to choose the best graphics API and then a language that can use that API.</w:t>
+      <w:r>
+        <w:t>Procedural generation in 3D is quite a common feature in video games as well as real world visualisations, this means that there are a lot of options for tools/techniques. For my project I will choose the best techniques by researching what each technique does and whether it is applicable for my use case. As for tools, they are less related to the use case and more about which one is the best, the big thing for this project in tools is rendering the 3D graphics, I’d need to choose the best graphics API and then a language that can use that API.</w:t>
       </w:r>
     </w:p>
     <w:p>
@@ -2567,22 +2657,21 @@
       </w:pPr>
       <w:bookmarkStart w:id="10" w:name="_Toc144892532"/>
       <w:r>
-        <w:lastRenderedPageBreak/>
         <w:t>Risk analysis</w:t>
       </w:r>
       <w:bookmarkEnd w:id="10"/>
     </w:p>
     <w:p>
-      <w:pPr>
-        <w:pStyle w:val="Advice"/>
-      </w:pPr>
-      <w:r>
-        <w:t>What risks might affect the outcome of your project or its stakeholders?  How severe are they, and what steps will you take to mitigate against them?</w:t>
-      </w:r>
-    </w:p>
-    <w:p>
-      <w:r>
-        <w:t>With a project over this period of time there are a number of risks associated with it, below is my analysis of those risks and mitigations against them.</w:t>
+      <w:r>
+        <w:t xml:space="preserve">With a project over this </w:t>
+      </w:r>
+      <w:proofErr w:type="gramStart"/>
+      <w:r>
+        <w:t>period of time</w:t>
+      </w:r>
+      <w:proofErr w:type="gramEnd"/>
+      <w:r>
+        <w:t xml:space="preserve"> there are a number of risks associated with it, below is my analysis of those risks and mitigations against them.</w:t>
       </w:r>
       <w:r>
         <w:t xml:space="preserve"> The table displays the risks and the raw impact of this risk, after the mitigation the likelihood and severity make up an impact of that risk with the mitigation in place.</w:t>
@@ -2596,9 +2685,9 @@
       </w:tblPr>
       <w:tblGrid>
         <w:gridCol w:w="414"/>
-        <w:gridCol w:w="1980"/>
-        <w:gridCol w:w="1077"/>
-        <w:gridCol w:w="2452"/>
+        <w:gridCol w:w="1985"/>
+        <w:gridCol w:w="1075"/>
+        <w:gridCol w:w="2449"/>
         <w:gridCol w:w="1161"/>
         <w:gridCol w:w="992"/>
         <w:gridCol w:w="940"/>
@@ -2833,6 +2922,7 @@
           </w:tcPr>
           <w:p>
             <w:r>
+              <w:lastRenderedPageBreak/>
               <w:t>2</w:t>
             </w:r>
           </w:p>
@@ -2920,37 +3010,61 @@
           <w:tcPr>
             <w:tcW w:w="1992" w:type="dxa"/>
           </w:tcPr>
-          <w:p/>
+          <w:p>
+            <w:r>
+              <w:t>Tasks take more time than estimated</w:t>
+            </w:r>
+          </w:p>
         </w:tc>
         <w:tc>
           <w:tcPr>
             <w:tcW w:w="1081" w:type="dxa"/>
           </w:tcPr>
-          <w:p/>
+          <w:p>
+            <w:r>
+              <w:t>6</w:t>
+            </w:r>
+          </w:p>
         </w:tc>
         <w:tc>
           <w:tcPr>
             <w:tcW w:w="2462" w:type="dxa"/>
           </w:tcPr>
-          <w:p/>
+          <w:p>
+            <w:r>
+              <w:t>Try to estimate tasks as best as possible and leave extra time in case tasks take longer.</w:t>
+            </w:r>
+          </w:p>
         </w:tc>
         <w:tc>
           <w:tcPr>
             <w:tcW w:w="1134" w:type="dxa"/>
           </w:tcPr>
-          <w:p/>
+          <w:p>
+            <w:r>
+              <w:t>4</w:t>
+            </w:r>
+          </w:p>
         </w:tc>
         <w:tc>
           <w:tcPr>
             <w:tcW w:w="992" w:type="dxa"/>
           </w:tcPr>
-          <w:p/>
+          <w:p>
+            <w:r>
+              <w:t>1</w:t>
+            </w:r>
+          </w:p>
         </w:tc>
         <w:tc>
           <w:tcPr>
             <w:tcW w:w="941" w:type="dxa"/>
           </w:tcPr>
-          <w:p/>
+          <w:p>
+            <w:r>
+              <w:t>4 x 1 = 4</w:t>
+            </w:r>
+          </w:p>
         </w:tc>
       </w:tr>
       <w:tr>
@@ -2969,37 +3083,137 @@
           <w:tcPr>
             <w:tcW w:w="1992" w:type="dxa"/>
           </w:tcPr>
-          <w:p/>
+          <w:p>
+            <w:r>
+              <w:t>Certain technologies don’t work well together</w:t>
+            </w:r>
+          </w:p>
         </w:tc>
         <w:tc>
           <w:tcPr>
             <w:tcW w:w="1081" w:type="dxa"/>
           </w:tcPr>
-          <w:p/>
+          <w:p>
+            <w:r>
+              <w:t>8</w:t>
+            </w:r>
+          </w:p>
         </w:tc>
         <w:tc>
           <w:tcPr>
             <w:tcW w:w="2462" w:type="dxa"/>
           </w:tcPr>
-          <w:p/>
+          <w:p>
+            <w:r>
+              <w:t>Properly research technology beforehand, have alternatives readily available.</w:t>
+            </w:r>
+          </w:p>
         </w:tc>
         <w:tc>
           <w:tcPr>
             <w:tcW w:w="1134" w:type="dxa"/>
           </w:tcPr>
-          <w:p/>
+          <w:p>
+            <w:r>
+              <w:t>2</w:t>
+            </w:r>
+          </w:p>
         </w:tc>
         <w:tc>
           <w:tcPr>
             <w:tcW w:w="992" w:type="dxa"/>
           </w:tcPr>
-          <w:p/>
+          <w:p>
+            <w:r>
+              <w:t>4</w:t>
+            </w:r>
+          </w:p>
         </w:tc>
         <w:tc>
           <w:tcPr>
             <w:tcW w:w="941" w:type="dxa"/>
           </w:tcPr>
-          <w:p/>
+          <w:p>
+            <w:r>
+              <w:t>2 x 4 = 8</w:t>
+            </w:r>
+          </w:p>
+        </w:tc>
+      </w:tr>
+      <w:tr>
+        <w:tc>
+          <w:tcPr>
+            <w:tcW w:w="414" w:type="dxa"/>
+            <w:shd w:val="clear" w:color="auto" w:fill="D9D9D9" w:themeFill="background1" w:themeFillShade="D9"/>
+          </w:tcPr>
+          <w:p>
+            <w:r>
+              <w:t>5</w:t>
+            </w:r>
+          </w:p>
+        </w:tc>
+        <w:tc>
+          <w:tcPr>
+            <w:tcW w:w="1992" w:type="dxa"/>
+          </w:tcPr>
+          <w:p>
+            <w:r>
+              <w:t xml:space="preserve">Inexperience with </w:t>
+            </w:r>
+            <w:r>
+              <w:t>programming language or technologies</w:t>
+            </w:r>
+          </w:p>
+        </w:tc>
+        <w:tc>
+          <w:tcPr>
+            <w:tcW w:w="1081" w:type="dxa"/>
+          </w:tcPr>
+          <w:p>
+            <w:r>
+              <w:t>4</w:t>
+            </w:r>
+          </w:p>
+        </w:tc>
+        <w:tc>
+          <w:tcPr>
+            <w:tcW w:w="2462" w:type="dxa"/>
+          </w:tcPr>
+          <w:p>
+            <w:r>
+              <w:t>Assign more time for programming tasks, spare extra time as well.</w:t>
+            </w:r>
+          </w:p>
+        </w:tc>
+        <w:tc>
+          <w:tcPr>
+            <w:tcW w:w="1134" w:type="dxa"/>
+          </w:tcPr>
+          <w:p>
+            <w:r>
+              <w:t>2</w:t>
+            </w:r>
+          </w:p>
+        </w:tc>
+        <w:tc>
+          <w:tcPr>
+            <w:tcW w:w="992" w:type="dxa"/>
+          </w:tcPr>
+          <w:p>
+            <w:r>
+              <w:t>2</w:t>
+            </w:r>
+          </w:p>
+        </w:tc>
+        <w:tc>
+          <w:tcPr>
+            <w:tcW w:w="941" w:type="dxa"/>
+          </w:tcPr>
+          <w:p>
+            <w:r>
+              <w:t>2 x 2 = 4</w:t>
+            </w:r>
+          </w:p>
         </w:tc>
       </w:tr>
     </w:tbl>
@@ -3010,36 +3224,26 @@
       </w:pPr>
       <w:bookmarkStart w:id="11" w:name="_Toc144892533"/>
       <w:r>
-        <w:t>Resources required</w:t>
+        <w:t xml:space="preserve">Resources </w:t>
+      </w:r>
+      <w:proofErr w:type="gramStart"/>
+      <w:r>
+        <w:t>required</w:t>
       </w:r>
       <w:bookmarkEnd w:id="11"/>
-    </w:p>
-    <w:p>
-      <w:pPr>
-        <w:pStyle w:val="Advice"/>
-      </w:pPr>
-      <w:r>
-        <w:t xml:space="preserve">What resources will you need for the project?  Are any non-standard?  </w:t>
-      </w:r>
-      <w:r>
-        <w:t xml:space="preserve">Are they already available?  </w:t>
-      </w:r>
-      <w:r>
-        <w:t>What effect will it have if they are not available</w:t>
-      </w:r>
-      <w:r>
-        <w:t xml:space="preserve"> or are delayed</w:t>
-      </w:r>
-      <w:r>
-        <w:t xml:space="preserve">, and how would you </w:t>
-      </w:r>
-      <w:r>
-        <w:t>manage that?</w:t>
-      </w:r>
-    </w:p>
-    <w:p>
-      <w:r>
-        <w:t>As this is a widely researched topic there are a lot of technical resources already available as well as research available. In terms of technology the main ones necessary are a graphics API and a graphics framework. They are both readily available and can just be downloaded of the internet, OpenGL is the graphics API that will be used and GLFW is the framework, these are both pretty standard and easy to access. If they for some reason are not available the project can use an alternative API/framework, there are many available out there.</w:t>
+      <w:proofErr w:type="gramEnd"/>
+    </w:p>
+    <w:p>
+      <w:r>
+        <w:t xml:space="preserve">As this is a widely researched topic there are a lot of technical resources already available as well as research available. In terms of technology the main ones necessary are a graphics API and a graphics framework. They are both readily available and can just be downloaded of the internet, OpenGL is the graphics API that will be used and GLFW is the framework, these are both </w:t>
+      </w:r>
+      <w:proofErr w:type="gramStart"/>
+      <w:r>
+        <w:t>pretty standard</w:t>
+      </w:r>
+      <w:proofErr w:type="gramEnd"/>
+      <w:r>
+        <w:t xml:space="preserve"> and easy to access. If they for some reason are not available the project can use an alternative API/framework, there are many available out there.</w:t>
       </w:r>
     </w:p>
     <w:p/>
@@ -3106,8 +3310,689 @@
     </w:p>
     <w:p>
       <w:r>
-        <w:t>Delete the red paragraphs and replace this one with your content (use the “Normal” paragraph style).</w:t>
-      </w:r>
+        <w:t>Below is a list of tasks planned for the entire project, it indicates milestones which will be monitored to be able to see the progress of the project. The deliverables mentioned previously are also bound to tasks here.</w:t>
+      </w:r>
+    </w:p>
+    <w:tbl>
+      <w:tblPr>
+        <w:tblStyle w:val="TableGrid"/>
+        <w:tblW w:w="0" w:type="auto"/>
+        <w:tblLook w:val="04A0" w:firstRow="1" w:lastRow="0" w:firstColumn="1" w:lastColumn="0" w:noHBand="0" w:noVBand="1"/>
+      </w:tblPr>
+      <w:tblGrid>
+        <w:gridCol w:w="440"/>
+        <w:gridCol w:w="2690"/>
+        <w:gridCol w:w="5886"/>
+      </w:tblGrid>
+      <w:tr>
+        <w:tc>
+          <w:tcPr>
+            <w:tcW w:w="440" w:type="dxa"/>
+            <w:shd w:val="clear" w:color="auto" w:fill="BFBFBF" w:themeFill="background1" w:themeFillShade="BF"/>
+          </w:tcPr>
+          <w:p>
+            <w:pPr>
+              <w:rPr>
+                <w:b/>
+                <w:bCs/>
+              </w:rPr>
+            </w:pPr>
+            <w:r>
+              <w:rPr>
+                <w:b/>
+                <w:bCs/>
+              </w:rPr>
+              <w:t>ID</w:t>
+            </w:r>
+          </w:p>
+        </w:tc>
+        <w:tc>
+          <w:tcPr>
+            <w:tcW w:w="2690" w:type="dxa"/>
+            <w:shd w:val="clear" w:color="auto" w:fill="BFBFBF" w:themeFill="background1" w:themeFillShade="BF"/>
+          </w:tcPr>
+          <w:p>
+            <w:pPr>
+              <w:rPr>
+                <w:b/>
+                <w:bCs/>
+              </w:rPr>
+            </w:pPr>
+            <w:r>
+              <w:rPr>
+                <w:b/>
+                <w:bCs/>
+              </w:rPr>
+              <w:t>Task</w:t>
+            </w:r>
+          </w:p>
+        </w:tc>
+        <w:tc>
+          <w:tcPr>
+            <w:tcW w:w="5886" w:type="dxa"/>
+            <w:shd w:val="clear" w:color="auto" w:fill="BFBFBF" w:themeFill="background1" w:themeFillShade="BF"/>
+          </w:tcPr>
+          <w:p>
+            <w:pPr>
+              <w:rPr>
+                <w:b/>
+                <w:bCs/>
+              </w:rPr>
+            </w:pPr>
+            <w:r>
+              <w:rPr>
+                <w:b/>
+                <w:bCs/>
+              </w:rPr>
+              <w:t>Description</w:t>
+            </w:r>
+          </w:p>
+        </w:tc>
+      </w:tr>
+      <w:tr>
+        <w:tc>
+          <w:tcPr>
+            <w:tcW w:w="440" w:type="dxa"/>
+            <w:shd w:val="clear" w:color="auto" w:fill="D9D9D9" w:themeFill="background1" w:themeFillShade="D9"/>
+          </w:tcPr>
+          <w:p>
+            <w:r>
+              <w:t>1</w:t>
+            </w:r>
+          </w:p>
+        </w:tc>
+        <w:tc>
+          <w:tcPr>
+            <w:tcW w:w="2690" w:type="dxa"/>
+          </w:tcPr>
+          <w:p>
+            <w:r>
+              <w:t xml:space="preserve">Literature </w:t>
+            </w:r>
+            <w:r>
+              <w:t>search</w:t>
+            </w:r>
+          </w:p>
+        </w:tc>
+        <w:tc>
+          <w:tcPr>
+            <w:tcW w:w="5886" w:type="dxa"/>
+          </w:tcPr>
+          <w:p>
+            <w:r>
+              <w:t>Search</w:t>
+            </w:r>
+            <w:r>
+              <w:t xml:space="preserve"> for relevant literature and read them to understand about the subject and be able to compile a review.</w:t>
+            </w:r>
+          </w:p>
+        </w:tc>
+      </w:tr>
+      <w:tr>
+        <w:tc>
+          <w:tcPr>
+            <w:tcW w:w="440" w:type="dxa"/>
+            <w:shd w:val="clear" w:color="auto" w:fill="D9D9D9" w:themeFill="background1" w:themeFillShade="D9"/>
+          </w:tcPr>
+          <w:p>
+            <w:r>
+              <w:t>2</w:t>
+            </w:r>
+          </w:p>
+        </w:tc>
+        <w:tc>
+          <w:tcPr>
+            <w:tcW w:w="2690" w:type="dxa"/>
+          </w:tcPr>
+          <w:p>
+            <w:r>
+              <w:t>Write literature review</w:t>
+            </w:r>
+          </w:p>
+        </w:tc>
+        <w:tc>
+          <w:tcPr>
+            <w:tcW w:w="5886" w:type="dxa"/>
+          </w:tcPr>
+          <w:p>
+            <w:r>
+              <w:t>Write the literature review document using researched literature.</w:t>
+            </w:r>
+          </w:p>
+        </w:tc>
+      </w:tr>
+      <w:tr>
+        <w:tc>
+          <w:tcPr>
+            <w:tcW w:w="440" w:type="dxa"/>
+            <w:shd w:val="clear" w:color="auto" w:fill="D9D9D9" w:themeFill="background1" w:themeFillShade="D9"/>
+          </w:tcPr>
+          <w:p>
+            <w:r>
+              <w:t>3</w:t>
+            </w:r>
+          </w:p>
+        </w:tc>
+        <w:tc>
+          <w:tcPr>
+            <w:tcW w:w="2690" w:type="dxa"/>
+          </w:tcPr>
+          <w:p>
+            <w:r>
+              <w:t>Milestone 1</w:t>
+            </w:r>
+          </w:p>
+        </w:tc>
+        <w:tc>
+          <w:tcPr>
+            <w:tcW w:w="5886" w:type="dxa"/>
+          </w:tcPr>
+          <w:p>
+            <w:r>
+              <w:t>Literature review completed. Literature review is also a deliverable.</w:t>
+            </w:r>
+          </w:p>
+        </w:tc>
+      </w:tr>
+      <w:tr>
+        <w:tc>
+          <w:tcPr>
+            <w:tcW w:w="440" w:type="dxa"/>
+            <w:shd w:val="clear" w:color="auto" w:fill="D9D9D9" w:themeFill="background1" w:themeFillShade="D9"/>
+          </w:tcPr>
+          <w:p>
+            <w:r>
+              <w:t>4</w:t>
+            </w:r>
+          </w:p>
+        </w:tc>
+        <w:tc>
+          <w:tcPr>
+            <w:tcW w:w="2690" w:type="dxa"/>
+          </w:tcPr>
+          <w:p>
+            <w:r>
+              <w:t>Rendering with OpenGL</w:t>
+            </w:r>
+          </w:p>
+        </w:tc>
+        <w:tc>
+          <w:tcPr>
+            <w:tcW w:w="5886" w:type="dxa"/>
+          </w:tcPr>
+          <w:p>
+            <w:r>
+              <w:t>Create basic rendering with OpenGL in order to get started with program.</w:t>
+            </w:r>
+          </w:p>
+        </w:tc>
+      </w:tr>
+      <w:tr>
+        <w:trPr>
+          <w:trHeight w:val="488"/>
+        </w:trPr>
+        <w:tc>
+          <w:tcPr>
+            <w:tcW w:w="440" w:type="dxa"/>
+            <w:shd w:val="clear" w:color="auto" w:fill="D9D9D9" w:themeFill="background1" w:themeFillShade="D9"/>
+          </w:tcPr>
+          <w:p>
+            <w:r>
+              <w:t>5</w:t>
+            </w:r>
+          </w:p>
+        </w:tc>
+        <w:tc>
+          <w:tcPr>
+            <w:tcW w:w="2690" w:type="dxa"/>
+          </w:tcPr>
+          <w:p>
+            <w:r>
+              <w:t>Implement basic texturing</w:t>
+            </w:r>
+          </w:p>
+        </w:tc>
+        <w:tc>
+          <w:tcPr>
+            <w:tcW w:w="5886" w:type="dxa"/>
+          </w:tcPr>
+          <w:p>
+            <w:r>
+              <w:t>Basic texturing for rendered objects.</w:t>
+            </w:r>
+          </w:p>
+        </w:tc>
+      </w:tr>
+      <w:tr>
+        <w:tc>
+          <w:tcPr>
+            <w:tcW w:w="440" w:type="dxa"/>
+            <w:shd w:val="clear" w:color="auto" w:fill="D9D9D9" w:themeFill="background1" w:themeFillShade="D9"/>
+          </w:tcPr>
+          <w:p>
+            <w:r>
+              <w:t>6</w:t>
+            </w:r>
+          </w:p>
+        </w:tc>
+        <w:tc>
+          <w:tcPr>
+            <w:tcW w:w="2690" w:type="dxa"/>
+          </w:tcPr>
+          <w:p>
+            <w:r>
+              <w:t>Implement basic shadows/lighting</w:t>
+            </w:r>
+          </w:p>
+        </w:tc>
+        <w:tc>
+          <w:tcPr>
+            <w:tcW w:w="5886" w:type="dxa"/>
+          </w:tcPr>
+          <w:p>
+            <w:r>
+              <w:t>Very basic shadows/lighting for objects in the scene.</w:t>
+            </w:r>
+          </w:p>
+        </w:tc>
+      </w:tr>
+      <w:tr>
+        <w:tc>
+          <w:tcPr>
+            <w:tcW w:w="440" w:type="dxa"/>
+            <w:shd w:val="clear" w:color="auto" w:fill="D9D9D9" w:themeFill="background1" w:themeFillShade="D9"/>
+          </w:tcPr>
+          <w:p>
+            <w:r>
+              <w:t>7</w:t>
+            </w:r>
+          </w:p>
+        </w:tc>
+        <w:tc>
+          <w:tcPr>
+            <w:tcW w:w="2690" w:type="dxa"/>
+          </w:tcPr>
+          <w:p>
+            <w:r>
+              <w:t>Create user controls with camera</w:t>
+            </w:r>
+          </w:p>
+        </w:tc>
+        <w:tc>
+          <w:tcPr>
+            <w:tcW w:w="5886" w:type="dxa"/>
+          </w:tcPr>
+          <w:p>
+            <w:r>
+              <w:t xml:space="preserve">Camera and controls </w:t>
+            </w:r>
+            <w:proofErr w:type="gramStart"/>
+            <w:r>
+              <w:t>in order for</w:t>
+            </w:r>
+            <w:proofErr w:type="gramEnd"/>
+            <w:r>
+              <w:t xml:space="preserve"> scene to be explored.</w:t>
+            </w:r>
+          </w:p>
+        </w:tc>
+      </w:tr>
+      <w:tr>
+        <w:tc>
+          <w:tcPr>
+            <w:tcW w:w="440" w:type="dxa"/>
+            <w:shd w:val="clear" w:color="auto" w:fill="D9D9D9" w:themeFill="background1" w:themeFillShade="D9"/>
+          </w:tcPr>
+          <w:p>
+            <w:r>
+              <w:t>8</w:t>
+            </w:r>
+          </w:p>
+        </w:tc>
+        <w:tc>
+          <w:tcPr>
+            <w:tcW w:w="2690" w:type="dxa"/>
+          </w:tcPr>
+          <w:p>
+            <w:r>
+              <w:t>Investigate L-Systems</w:t>
+            </w:r>
+          </w:p>
+        </w:tc>
+        <w:tc>
+          <w:tcPr>
+            <w:tcW w:w="5886" w:type="dxa"/>
+          </w:tcPr>
+          <w:p>
+            <w:r>
+              <w:t>Look into algorithms for L-Systems and make decisions on what is needed.</w:t>
+            </w:r>
+          </w:p>
+        </w:tc>
+      </w:tr>
+      <w:tr>
+        <w:tc>
+          <w:tcPr>
+            <w:tcW w:w="440" w:type="dxa"/>
+            <w:shd w:val="clear" w:color="auto" w:fill="D9D9D9" w:themeFill="background1" w:themeFillShade="D9"/>
+          </w:tcPr>
+          <w:p>
+            <w:r>
+              <w:t>9</w:t>
+            </w:r>
+          </w:p>
+        </w:tc>
+        <w:tc>
+          <w:tcPr>
+            <w:tcW w:w="2690" w:type="dxa"/>
+          </w:tcPr>
+          <w:p>
+            <w:r>
+              <w:t>Algorithm to generate cave tree</w:t>
+            </w:r>
+          </w:p>
+        </w:tc>
+        <w:tc>
+          <w:tcPr>
+            <w:tcW w:w="5886" w:type="dxa"/>
+          </w:tcPr>
+          <w:p>
+            <w:r>
+              <w:t>Implement algorithm to generate tree for the cave system.</w:t>
+            </w:r>
+          </w:p>
+        </w:tc>
+      </w:tr>
+      <w:tr>
+        <w:trPr>
+          <w:trHeight w:val="488"/>
+        </w:trPr>
+        <w:tc>
+          <w:tcPr>
+            <w:tcW w:w="440" w:type="dxa"/>
+            <w:shd w:val="clear" w:color="auto" w:fill="D9D9D9" w:themeFill="background1" w:themeFillShade="D9"/>
+          </w:tcPr>
+          <w:p>
+            <w:r>
+              <w:t>10</w:t>
+            </w:r>
+          </w:p>
+        </w:tc>
+        <w:tc>
+          <w:tcPr>
+            <w:tcW w:w="2690" w:type="dxa"/>
+          </w:tcPr>
+          <w:p>
+            <w:r>
+              <w:t>Render generated tree</w:t>
+            </w:r>
+          </w:p>
+        </w:tc>
+        <w:tc>
+          <w:tcPr>
+            <w:tcW w:w="5886" w:type="dxa"/>
+          </w:tcPr>
+          <w:p>
+            <w:r>
+              <w:t>Render the cave tree generated from the L-System algorithm.</w:t>
+            </w:r>
+          </w:p>
+        </w:tc>
+      </w:tr>
+      <w:tr>
+        <w:tc>
+          <w:tcPr>
+            <w:tcW w:w="440" w:type="dxa"/>
+            <w:shd w:val="clear" w:color="auto" w:fill="D9D9D9" w:themeFill="background1" w:themeFillShade="D9"/>
+          </w:tcPr>
+          <w:p>
+            <w:r>
+              <w:t>11</w:t>
+            </w:r>
+          </w:p>
+        </w:tc>
+        <w:tc>
+          <w:tcPr>
+            <w:tcW w:w="2690" w:type="dxa"/>
+          </w:tcPr>
+          <w:p>
+            <w:r>
+              <w:t>Use Perlin noise for cave rendering</w:t>
+            </w:r>
+          </w:p>
+        </w:tc>
+        <w:tc>
+          <w:tcPr>
+            <w:tcW w:w="5886" w:type="dxa"/>
+          </w:tcPr>
+          <w:p>
+            <w:r>
+              <w:t>Add variations to the generated rendered tree using Perlin noise.</w:t>
+            </w:r>
+          </w:p>
+        </w:tc>
+      </w:tr>
+      <w:tr>
+        <w:tc>
+          <w:tcPr>
+            <w:tcW w:w="440" w:type="dxa"/>
+            <w:shd w:val="clear" w:color="auto" w:fill="D9D9D9" w:themeFill="background1" w:themeFillShade="D9"/>
+          </w:tcPr>
+          <w:p>
+            <w:r>
+              <w:t>12</w:t>
+            </w:r>
+          </w:p>
+        </w:tc>
+        <w:tc>
+          <w:tcPr>
+            <w:tcW w:w="2690" w:type="dxa"/>
+          </w:tcPr>
+          <w:p>
+            <w:r>
+              <w:t>Implement collision detection for cave bounds</w:t>
+            </w:r>
+          </w:p>
+        </w:tc>
+        <w:tc>
+          <w:tcPr>
+            <w:tcW w:w="5886" w:type="dxa"/>
+          </w:tcPr>
+          <w:p>
+            <w:r>
+              <w:t>Collision detection for the procedurally generated meshes.</w:t>
+            </w:r>
+          </w:p>
+        </w:tc>
+      </w:tr>
+      <w:tr>
+        <w:trPr>
+          <w:trHeight w:val="488"/>
+        </w:trPr>
+        <w:tc>
+          <w:tcPr>
+            <w:tcW w:w="440" w:type="dxa"/>
+            <w:shd w:val="clear" w:color="auto" w:fill="D9D9D9" w:themeFill="background1" w:themeFillShade="D9"/>
+          </w:tcPr>
+          <w:p>
+            <w:r>
+              <w:t>13</w:t>
+            </w:r>
+          </w:p>
+        </w:tc>
+        <w:tc>
+          <w:tcPr>
+            <w:tcW w:w="2690" w:type="dxa"/>
+          </w:tcPr>
+          <w:p>
+            <w:r>
+              <w:t>Milestone 2</w:t>
+            </w:r>
+          </w:p>
+        </w:tc>
+        <w:tc>
+          <w:tcPr>
+            <w:tcW w:w="5886" w:type="dxa"/>
+          </w:tcPr>
+          <w:p>
+            <w:r>
+              <w:t>Project implementation completed. Program is deliverable.</w:t>
+            </w:r>
+          </w:p>
+        </w:tc>
+      </w:tr>
+      <w:tr>
+        <w:trPr>
+          <w:trHeight w:val="488"/>
+        </w:trPr>
+        <w:tc>
+          <w:tcPr>
+            <w:tcW w:w="440" w:type="dxa"/>
+            <w:shd w:val="clear" w:color="auto" w:fill="D9D9D9" w:themeFill="background1" w:themeFillShade="D9"/>
+          </w:tcPr>
+          <w:p>
+            <w:r>
+              <w:t>14</w:t>
+            </w:r>
+          </w:p>
+        </w:tc>
+        <w:tc>
+          <w:tcPr>
+            <w:tcW w:w="2690" w:type="dxa"/>
+          </w:tcPr>
+          <w:p>
+            <w:r>
+              <w:t>Test/evaluate program</w:t>
+            </w:r>
+          </w:p>
+        </w:tc>
+        <w:tc>
+          <w:tcPr>
+            <w:tcW w:w="5886" w:type="dxa"/>
+          </w:tcPr>
+          <w:p>
+            <w:r>
+              <w:t>Test and evaluate the program based on requirements.</w:t>
+            </w:r>
+          </w:p>
+        </w:tc>
+      </w:tr>
+      <w:tr>
+        <w:trPr>
+          <w:trHeight w:val="488"/>
+        </w:trPr>
+        <w:tc>
+          <w:tcPr>
+            <w:tcW w:w="440" w:type="dxa"/>
+            <w:shd w:val="clear" w:color="auto" w:fill="D9D9D9" w:themeFill="background1" w:themeFillShade="D9"/>
+          </w:tcPr>
+          <w:p>
+            <w:r>
+              <w:t>15</w:t>
+            </w:r>
+          </w:p>
+        </w:tc>
+        <w:tc>
+          <w:tcPr>
+            <w:tcW w:w="2690" w:type="dxa"/>
+          </w:tcPr>
+          <w:p>
+            <w:r>
+              <w:t>Propose changes</w:t>
+            </w:r>
+          </w:p>
+        </w:tc>
+        <w:tc>
+          <w:tcPr>
+            <w:tcW w:w="5886" w:type="dxa"/>
+          </w:tcPr>
+          <w:p>
+            <w:r>
+              <w:t>Decide on changes that should be made to the program.</w:t>
+            </w:r>
+          </w:p>
+        </w:tc>
+      </w:tr>
+      <w:tr>
+        <w:trPr>
+          <w:trHeight w:val="488"/>
+        </w:trPr>
+        <w:tc>
+          <w:tcPr>
+            <w:tcW w:w="440" w:type="dxa"/>
+            <w:shd w:val="clear" w:color="auto" w:fill="D9D9D9" w:themeFill="background1" w:themeFillShade="D9"/>
+          </w:tcPr>
+          <w:p>
+            <w:r>
+              <w:t>16</w:t>
+            </w:r>
+          </w:p>
+        </w:tc>
+        <w:tc>
+          <w:tcPr>
+            <w:tcW w:w="2690" w:type="dxa"/>
+          </w:tcPr>
+          <w:p>
+            <w:r>
+              <w:t>Write project report</w:t>
+            </w:r>
+          </w:p>
+        </w:tc>
+        <w:tc>
+          <w:tcPr>
+            <w:tcW w:w="5886" w:type="dxa"/>
+          </w:tcPr>
+          <w:p>
+            <w:r>
+              <w:t>Write the final report for the project.</w:t>
+            </w:r>
+          </w:p>
+        </w:tc>
+      </w:tr>
+      <w:tr>
+        <w:trPr>
+          <w:trHeight w:val="488"/>
+        </w:trPr>
+        <w:tc>
+          <w:tcPr>
+            <w:tcW w:w="440" w:type="dxa"/>
+            <w:shd w:val="clear" w:color="auto" w:fill="D9D9D9" w:themeFill="background1" w:themeFillShade="D9"/>
+          </w:tcPr>
+          <w:p>
+            <w:r>
+              <w:t>17</w:t>
+            </w:r>
+          </w:p>
+        </w:tc>
+        <w:tc>
+          <w:tcPr>
+            <w:tcW w:w="2690" w:type="dxa"/>
+          </w:tcPr>
+          <w:p>
+            <w:r>
+              <w:t>Milestone 3</w:t>
+            </w:r>
+          </w:p>
+        </w:tc>
+        <w:tc>
+          <w:tcPr>
+            <w:tcW w:w="5886" w:type="dxa"/>
+          </w:tcPr>
+          <w:p>
+            <w:r>
+              <w:t>Project completed. Report as deliverable.</w:t>
+            </w:r>
+          </w:p>
+        </w:tc>
+      </w:tr>
+    </w:tbl>
+    <w:p>
+      <w:pPr>
+        <w:rPr>
+          <w:b/>
+          <w:bCs/>
+        </w:rPr>
+      </w:pPr>
     </w:p>
     <w:p>
       <w:pPr>
@@ -3119,6 +4004,7 @@
       </w:pPr>
       <w:bookmarkStart w:id="15" w:name="_Toc144892537"/>
       <w:r>
+        <w:lastRenderedPageBreak/>
         <w:t xml:space="preserve">Schedule </w:t>
       </w:r>
       <w:r>
@@ -3162,9 +4048,43 @@
       </w:r>
     </w:p>
     <w:p>
+      <w:pPr>
+        <w:rPr>
+          <w:color w:val="FF0000"/>
+        </w:rPr>
+      </w:pPr>
       <w:r>
         <w:t>Delete the red paragraphs and replace this one with your content (use the “Normal” paragraph style).</w:t>
       </w:r>
+      <w:r>
+        <w:t xml:space="preserve"> </w:t>
+      </w:r>
+      <w:r>
+        <w:rPr>
+          <w:color w:val="FF0000"/>
+        </w:rPr>
+        <w:t>10-20 tasks, not too complicated or simple</w:t>
+      </w:r>
+      <w:r>
+        <w:rPr>
+          <w:color w:val="FF0000"/>
+        </w:rPr>
+        <w:t xml:space="preserve">, define how long a day is </w:t>
+      </w:r>
+      <w:proofErr w:type="gramStart"/>
+      <w:r>
+        <w:rPr>
+          <w:color w:val="FF0000"/>
+        </w:rPr>
+        <w:t>e.g.</w:t>
+      </w:r>
+      <w:proofErr w:type="gramEnd"/>
+      <w:r>
+        <w:rPr>
+          <w:color w:val="FF0000"/>
+        </w:rPr>
+        <w:t xml:space="preserve"> 6 months for project but only 2/7 days a week working, so is 1 day a full day of work or 40% of a day</w:t>
+      </w:r>
     </w:p>
     <w:p>
       <w:pPr>
@@ -3198,7 +4118,26 @@
     </w:p>
     <w:p>
       <w:r>
-        <w:t>Delete the red paragraphs and replace this one with your content (use the “Normal” paragraph style).</w:t>
+        <w:t xml:space="preserve">To </w:t>
+      </w:r>
+      <w:r>
+        <w:t xml:space="preserve">manage this project properly I will be following </w:t>
+      </w:r>
+      <w:proofErr w:type="gramStart"/>
+      <w:r>
+        <w:t>a the</w:t>
+      </w:r>
+      <w:proofErr w:type="gramEnd"/>
+      <w:r>
+        <w:t xml:space="preserve"> Gantt chart above and working on the tasks in the allotted time frames, day-to-day I will be keeping up to date with the current task and tracking my progress on it using the chart. The project’s performance will be monitored by marking progress towards tasks on the Gantt chart and by marking tasks as completed. The project will be successful if all the tasks are </w:t>
+      </w:r>
+      <w:proofErr w:type="gramStart"/>
+      <w:r>
+        <w:t>completed</w:t>
+      </w:r>
+      <w:proofErr w:type="gramEnd"/>
+      <w:r>
+        <w:t xml:space="preserve"> and the requirements are met by the implementation.</w:t>
       </w:r>
     </w:p>
     <w:p>
@@ -3219,27 +4158,99 @@
         <w:t>How will you evaluate the project’s artefacts and overall outcomes?  What user evaluation will you do?</w:t>
       </w:r>
       <w:r>
-        <w:t xml:space="preserve">  Do not underestimate the importance of this,</w:t>
-      </w:r>
-      <w:r>
-        <w:t xml:space="preserve"> and include clear details of how you will do the evaluation.</w:t>
-      </w:r>
-    </w:p>
-    <w:p>
-      <w:r>
-        <w:t>Delete the red paragraphs and replace this one with your content (use the “Normal” paragraph style).</w:t>
+        <w:t xml:space="preserve">  Do not underestimate the importance of </w:t>
+      </w:r>
+      <w:proofErr w:type="gramStart"/>
+      <w:r>
+        <w:t>this,</w:t>
+      </w:r>
+      <w:r>
+        <w:t xml:space="preserve"> </w:t>
+      </w:r>
+      <w:bookmarkStart w:id="18" w:name="_Hlk148912896"/>
+      <w:r>
+        <w:t>and</w:t>
+      </w:r>
+      <w:proofErr w:type="gramEnd"/>
+      <w:r>
+        <w:t xml:space="preserve"> include clear details of how you will do the evaluation</w:t>
+      </w:r>
+      <w:bookmarkEnd w:id="18"/>
+      <w:r>
+        <w:t>.</w:t>
+      </w:r>
+    </w:p>
+    <w:p>
+      <w:r>
+        <w:t xml:space="preserve">The project’s artefacts, the procedural 3D cave generation program, will be evaluated against the project’s primary objectives, secondary objectives and the task list. If the program meets all the objectives and all tasks have been </w:t>
+      </w:r>
+      <w:proofErr w:type="gramStart"/>
+      <w:r>
+        <w:t>completed</w:t>
+      </w:r>
+      <w:proofErr w:type="gramEnd"/>
+      <w:r>
+        <w:t xml:space="preserve"> then the project is a success. Other project deliverables such as the literature review and final report will be evaluated to see if they provide good research into the project </w:t>
+      </w:r>
+      <w:r>
+        <w:t xml:space="preserve">topic and give a good explanation of the </w:t>
+      </w:r>
+      <w:proofErr w:type="gramStart"/>
+      <w:r>
+        <w:t>project as a whole</w:t>
+      </w:r>
+      <w:proofErr w:type="gramEnd"/>
+      <w:r>
+        <w:t>.</w:t>
+      </w:r>
+    </w:p>
+    <w:p>
+      <w:r>
+        <w:t xml:space="preserve">This project will only be evaluated by myself, the outcomes will be evaluated against the objectives like mentioned above. </w:t>
+      </w:r>
+      <w:r>
+        <w:rPr>
+          <w:color w:val="FF0000"/>
+        </w:rPr>
+        <w:t>“</w:t>
+      </w:r>
+      <w:proofErr w:type="gramStart"/>
+      <w:r>
+        <w:rPr>
+          <w:color w:val="FF0000"/>
+        </w:rPr>
+        <w:t>and</w:t>
+      </w:r>
+      <w:proofErr w:type="gramEnd"/>
+      <w:r>
+        <w:rPr>
+          <w:color w:val="FF0000"/>
+        </w:rPr>
+        <w:t xml:space="preserve"> include clear details of how you will do the evaluation</w:t>
+      </w:r>
+      <w:r>
+        <w:rPr>
+          <w:color w:val="FF0000"/>
+        </w:rPr>
+        <w:t>”</w:t>
+      </w:r>
+      <w:r>
+        <w:rPr>
+          <w:color w:val="FF0000"/>
+        </w:rPr>
+        <w:t>, look at lecture slides</w:t>
       </w:r>
     </w:p>
     <w:p>
       <w:pPr>
         <w:pStyle w:val="Heading1"/>
       </w:pPr>
-      <w:bookmarkStart w:id="18" w:name="_Toc144892540"/>
+      <w:bookmarkStart w:id="19" w:name="_Toc144892540"/>
       <w:r>
         <w:lastRenderedPageBreak/>
         <w:t>References</w:t>
       </w:r>
-      <w:bookmarkEnd w:id="18"/>
+      <w:bookmarkEnd w:id="19"/>
     </w:p>
     <w:p>
       <w:pPr>
@@ -3251,20 +4262,29 @@
     </w:p>
     <w:p>
       <w:r>
-        <w:t>Delete the red paragraphs and replace this one with your content (use the “Normal” paragraph style).</w:t>
-      </w:r>
-    </w:p>
-    <w:p/>
+        <w:t>De Castro, L.N. (2006) Fundamentals of natural computing: basic concepts, algorithms, and applications. Boca Raton: Chapman &amp; Hall/CRC (Chapman &amp; Hall/CRC computer and information science series).</w:t>
+      </w:r>
+    </w:p>
+    <w:p>
+      <w:proofErr w:type="spellStart"/>
+      <w:r>
+        <w:t>Prusinkiewicz</w:t>
+      </w:r>
+      <w:proofErr w:type="spellEnd"/>
+      <w:r>
+        <w:t>, P. and Lindenmayer, A. (1990) The algorithmic beauty of plants. New York: Springer-Verlag (The Virtual laboratory).</w:t>
+      </w:r>
+    </w:p>
     <w:p>
       <w:pPr>
         <w:pStyle w:val="Heading1"/>
       </w:pPr>
-      <w:bookmarkStart w:id="19" w:name="_Toc144892541"/>
+      <w:bookmarkStart w:id="20" w:name="_Toc144892541"/>
       <w:r>
         <w:lastRenderedPageBreak/>
         <w:t>Appendix a</w:t>
       </w:r>
-      <w:bookmarkEnd w:id="19"/>
+      <w:bookmarkEnd w:id="20"/>
     </w:p>
     <w:p>
       <w:pPr>
@@ -3301,8 +4321,13 @@
         <w:t xml:space="preserve"> of writing more than will fit into the main document word count.</w:t>
       </w:r>
       <w:r>
-        <w:t xml:space="preserve">  If you don't need any appendices, then delete this whole section</w:t>
-      </w:r>
+        <w:t xml:space="preserve">  If you don't need any appendices, then delete this whole </w:t>
+      </w:r>
+      <w:proofErr w:type="gramStart"/>
+      <w:r>
+        <w:t>section</w:t>
+      </w:r>
+      <w:proofErr w:type="gramEnd"/>
     </w:p>
     <w:p>
       <w:r>

</xml_diff>

<commit_message>
Finish of last section
</commit_message>
<xml_diff>
--- a/Project Definition Document.docx
+++ b/Project Definition Document.docx
@@ -183,7 +183,15 @@
         <w:pStyle w:val="Advice"/>
       </w:pPr>
       <w:r>
-        <w:t xml:space="preserve">This document is a template for your guidance.  You don’t have to stick to it precisely.  It may not suit your particular project.  Modify it if you need to – but please discuss with your supervisor before making </w:t>
+        <w:t xml:space="preserve">This document is a template for your guidance.  You don’t have to stick to it precisely.  It may not suit your </w:t>
+      </w:r>
+      <w:proofErr w:type="gramStart"/>
+      <w:r>
+        <w:t>particular project</w:t>
+      </w:r>
+      <w:proofErr w:type="gramEnd"/>
+      <w:r>
+        <w:t xml:space="preserve">.  Modify it if you need to – but please discuss with your supervisor before making </w:t>
       </w:r>
       <w:r>
         <w:t>substantial</w:t>
@@ -220,7 +228,15 @@
         <w:pStyle w:val="Advice"/>
       </w:pPr>
       <w:r>
-        <w:t>This template document has a number of paragraph styles predefined.  If you use them (‘Heading 1’, ‘Heading 2’ and ‘Heading 3’) and don’t alter them, then your report will automatically have properly numbered paragraphs and your table of contents will be automatically generated with the right page numbers.  Use ‘Normal’ as the style for general text paragraphs in your document.</w:t>
+        <w:t xml:space="preserve">This template document has </w:t>
+      </w:r>
+      <w:proofErr w:type="gramStart"/>
+      <w:r>
+        <w:t>a number of</w:t>
+      </w:r>
+      <w:proofErr w:type="gramEnd"/>
+      <w:r>
+        <w:t xml:space="preserve"> paragraph styles predefined.  If you use them (‘Heading 1’, ‘Heading 2’ and ‘Heading 3’) and don’t alter them, then your report will automatically have properly numbered paragraphs and your table of contents will be automatically generated with the right page numbers.  Use ‘Normal’ as the style for general text paragraphs in your document.</w:t>
       </w:r>
     </w:p>
     <w:p>
@@ -241,7 +257,15 @@
         <w:t xml:space="preserve"> </w:t>
       </w:r>
       <w:r>
-        <w:t>hope this is obvious) you must replace the words “The Title Of Your Project”,</w:t>
+        <w:t xml:space="preserve">hope this is obvious) you must replace the words “The Title </w:t>
+      </w:r>
+      <w:proofErr w:type="gramStart"/>
+      <w:r>
+        <w:t>Of</w:t>
+      </w:r>
+      <w:proofErr w:type="gramEnd"/>
+      <w:r>
+        <w:t xml:space="preserve"> Your Project”,</w:t>
       </w:r>
       <w:r>
         <w:t xml:space="preserve"> </w:t>
@@ -322,7 +346,15 @@
         <w:pStyle w:val="Advice"/>
       </w:pPr>
       <w:r>
-        <w:t>If you manually edit the table of contents, you may find that either your changes will get overwritten or it will no longer update automatically.  It’s a pain to keep a table of contents up to date manually, so you are advised not to edit it!</w:t>
+        <w:t xml:space="preserve">If you manually edit the table of contents, you may find that either your changes will get </w:t>
+      </w:r>
+      <w:proofErr w:type="gramStart"/>
+      <w:r>
+        <w:t>overwritten</w:t>
+      </w:r>
+      <w:proofErr w:type="gramEnd"/>
+      <w:r>
+        <w:t xml:space="preserve"> or it will no longer update automatically.  It’s a pain to keep a table of contents up to date manually, so you are advised not to edit it!</w:t>
       </w:r>
     </w:p>
     <w:p>
@@ -2221,7 +2253,15 @@
     </w:p>
     <w:p>
       <w:r>
-        <w:t>This project aims to develop a working program that implements procedural terrain generation for caves and displays it through the use of a 3D environment. This will be useful as a project for developing the research of procedural generation of caves specifically rather than just procedural terrain generation in 3D.</w:t>
+        <w:t xml:space="preserve">This project aims to develop a working program that implements procedural terrain generation for caves and displays it </w:t>
+      </w:r>
+      <w:proofErr w:type="gramStart"/>
+      <w:r>
+        <w:t>through the use of</w:t>
+      </w:r>
+      <w:proofErr w:type="gramEnd"/>
+      <w:r>
+        <w:t xml:space="preserve"> a 3D environment. This will be useful as a project for developing the research of procedural generation of caves specifically rather than just procedural terrain generation in 3D.</w:t>
       </w:r>
       <w:r>
         <w:t xml:space="preserve"> The motivation of this project is to further advance procedural generation in computer games/programs and more specifically procedural cave generation.</w:t>
@@ -2292,7 +2332,15 @@
         </w:numPr>
       </w:pPr>
       <w:r>
-        <w:t>Create program with user controls in order for the 3D environment to be observed properly, allow user to change the perspective.</w:t>
+        <w:t xml:space="preserve">Create program with user controls </w:t>
+      </w:r>
+      <w:proofErr w:type="gramStart"/>
+      <w:r>
+        <w:t>in order for</w:t>
+      </w:r>
+      <w:proofErr w:type="gramEnd"/>
+      <w:r>
+        <w:t xml:space="preserve"> the 3D environment to be observed properly, allow user to change the perspective.</w:t>
       </w:r>
     </w:p>
     <w:p>
@@ -2309,7 +2357,15 @@
         </w:numPr>
       </w:pPr>
       <w:r>
-        <w:t>Create alternative first person character perspective that allows the player to walk around in the cave system.</w:t>
+        <w:t xml:space="preserve">Create alternative </w:t>
+      </w:r>
+      <w:proofErr w:type="gramStart"/>
+      <w:r>
+        <w:t>first person</w:t>
+      </w:r>
+      <w:proofErr w:type="gramEnd"/>
+      <w:r>
+        <w:t xml:space="preserve"> character perspective that allows the player to walk around in the cave system.</w:t>
       </w:r>
     </w:p>
     <w:p>
@@ -2381,13 +2437,29 @@
         <w:t>are</w:t>
       </w:r>
       <w:r>
-        <w:t xml:space="preserve"> lot of similarities between 2D and 3D procedural generation but only 3D will be involved with this project. There are also a lot of different methods of procedurally generating terrain in computer graphics, the ones being looked into with this project will be Perlin Noise, L-Systems and optionally Cellular Automata. As </w:t>
+        <w:t xml:space="preserve"> lot of similarities between 2D and 3D procedural generation but only 3D will be involved with this project. There are also a lot of different methods of procedurally generating terrain in computer graphics, the ones being </w:t>
+      </w:r>
+      <w:proofErr w:type="gramStart"/>
+      <w:r>
+        <w:t>looked into</w:t>
+      </w:r>
+      <w:proofErr w:type="gramEnd"/>
+      <w:r>
+        <w:t xml:space="preserve"> with this project will be Perlin Noise, L-Systems and optionally Cellular Automata. As </w:t>
       </w:r>
       <w:r>
         <w:t>mentioned,</w:t>
       </w:r>
       <w:r>
-        <w:t xml:space="preserve"> this project is about procedural cave generation in 3D, normal world terrain generation is similar to cave </w:t>
+        <w:t xml:space="preserve"> this project is about procedural cave generation in 3D, normal world terrain generation is </w:t>
+      </w:r>
+      <w:proofErr w:type="gramStart"/>
+      <w:r>
+        <w:t>similar to</w:t>
+      </w:r>
+      <w:proofErr w:type="gramEnd"/>
+      <w:r>
+        <w:t xml:space="preserve"> cave </w:t>
       </w:r>
       <w:r>
         <w:t>generation,</w:t>
@@ -2441,7 +2513,23 @@
     </w:p>
     <w:p>
       <w:r>
-        <w:t>Another big assumption is compatibility of different technology/methods, at this stage I’ve chosen what I intend to use and research further, I assume these will all work well together to create what I want. It may be that these do not work well together and/or actually conflict with each other. For example L-System Trees and Perlin Noise may not be good to use in conjunction with each other. The actual technology such as the language, 3D graphics API may also be an issue later down the line if they don’t work well together.</w:t>
+        <w:t xml:space="preserve">Another big assumption is compatibility of different technology/methods, at this stage I’ve chosen what I intend to use and research further, I assume these will all work well together to create what I want. It may be that these do not work well together and/or </w:t>
+      </w:r>
+      <w:proofErr w:type="gramStart"/>
+      <w:r>
+        <w:t>actually conflict</w:t>
+      </w:r>
+      <w:proofErr w:type="gramEnd"/>
+      <w:r>
+        <w:t xml:space="preserve"> with each other. For </w:t>
+      </w:r>
+      <w:proofErr w:type="gramStart"/>
+      <w:r>
+        <w:t>example</w:t>
+      </w:r>
+      <w:proofErr w:type="gramEnd"/>
+      <w:r>
+        <w:t xml:space="preserve"> L-System Trees and Perlin Noise may not be good to use in conjunction with each other. The actual technology such as the language, 3D graphics API may also be an issue later down the line if they don’t work well together.</w:t>
       </w:r>
     </w:p>
     <w:p>
@@ -2482,10 +2570,26 @@
         </w:rPr>
       </w:pPr>
       <w:r>
-        <w:t xml:space="preserve">This project aims to further my knowledge of procedural generation in computers and 3D graphics, specifically for use in video games or real world imaging. It aims to research the implementation of a procedural cave generation system and to research the different methods of that generation, it also aims to make comparisons between available methods. This all benefits my knowledge of the topic and how to make use of it, whilst </w:t>
-      </w:r>
-      <w:r>
-        <w:t>this project focuses on research, it is not necessarily new research, this project will likely not enhance public research of the topic. There is already tons of research carried out by teams of people on this topic, this project is unlikely to touch on any of that, additionally this technology is already in use by many popular video games, it isn’t new in 3D/2D graphics, it has existed for a long time</w:t>
+        <w:t xml:space="preserve">This project aims to further my knowledge of procedural generation in computers and 3D graphics, specifically for use in video games or </w:t>
+      </w:r>
+      <w:proofErr w:type="gramStart"/>
+      <w:r>
+        <w:t>real world</w:t>
+      </w:r>
+      <w:proofErr w:type="gramEnd"/>
+      <w:r>
+        <w:t xml:space="preserve"> imaging. It aims to research the implementation of a procedural cave generation system and to research the different methods of that generation, it also aims to make comparisons between available methods. This all benefits my knowledge of the topic and how to make use of it, whilst </w:t>
+      </w:r>
+      <w:r>
+        <w:t xml:space="preserve">this project focuses on research, it is not necessarily new research, this project will likely not enhance public research of the topic. There </w:t>
+      </w:r>
+      <w:proofErr w:type="gramStart"/>
+      <w:r>
+        <w:t>is</w:t>
+      </w:r>
+      <w:proofErr w:type="gramEnd"/>
+      <w:r>
+        <w:t xml:space="preserve"> already tons of research carried out by teams of people on this topic, this project is unlikely to touch on any of that, additionally this technology is already in use by many popular video games, it isn’t new in 3D/2D graphics, it has existed for a long time</w:t>
       </w:r>
       <w:r>
         <w:t>, this project will just be touching the surface on the field.</w:t>
@@ -2503,7 +2607,23 @@
     </w:p>
     <w:p>
       <w:r>
-        <w:t>For project management I will use the waterfall model to keep it more simple, as it’s a one person project less management is needed in terms of assigning tasks/meetings etc. I will make a Gantt chart of tasks in order of priority, it’ll be more or less spending time on each task and then seeing if more/less time was needed and then planning for the next task. I will measure the success of the project by evaluating the final product against the SMART objectives defined in this document, if most of the primary objectives are complete then it is a success, if the secondary objectives are started then even more of a success. I will also measure how well the tasks were completed as part of the project planning process.</w:t>
+        <w:t xml:space="preserve">For project management I will use the waterfall model to keep it </w:t>
+      </w:r>
+      <w:proofErr w:type="gramStart"/>
+      <w:r>
+        <w:t>more simple</w:t>
+      </w:r>
+      <w:proofErr w:type="gramEnd"/>
+      <w:r>
+        <w:t xml:space="preserve">, as it’s a one person project less management is needed in terms of assigning tasks/meetings etc. I will make a Gantt chart of tasks in order of </w:t>
+      </w:r>
+      <w:proofErr w:type="gramStart"/>
+      <w:r>
+        <w:t>priority,</w:t>
+      </w:r>
+      <w:proofErr w:type="gramEnd"/>
+      <w:r>
+        <w:t xml:space="preserve"> it’ll be more or less spending time on each task and then seeing if more/less time was needed and then planning for the next task. I will measure the success of the project by evaluating the final product against the SMART objectives defined in this document, if most of the primary objectives are complete then it is a success, if the secondary objectives are started then even more of a success. I will also measure how well the tasks were completed as part of the project planning process.</w:t>
       </w:r>
     </w:p>
     <w:p>
@@ -2543,7 +2663,15 @@
     </w:p>
     <w:p>
       <w:r>
-        <w:t>With a project over this period of time there are a number of risks associated with it, below is my analysis of those risks and mitigations against them.</w:t>
+        <w:t xml:space="preserve">With a project over this </w:t>
+      </w:r>
+      <w:proofErr w:type="gramStart"/>
+      <w:r>
+        <w:t>period of time</w:t>
+      </w:r>
+      <w:proofErr w:type="gramEnd"/>
+      <w:r>
+        <w:t xml:space="preserve"> there are a number of risks associated with it, below is my analysis of those risks and mitigations against them.</w:t>
       </w:r>
       <w:r>
         <w:t xml:space="preserve"> The table displays the risks and the raw impact of this risk, after the mitigation the likelihood and severity make up an impact of that risk with the mitigation in place.</w:t>
@@ -3096,13 +3224,26 @@
       </w:pPr>
       <w:bookmarkStart w:id="11" w:name="_Toc144892533"/>
       <w:r>
-        <w:t>Resources required</w:t>
+        <w:t xml:space="preserve">Resources </w:t>
+      </w:r>
+      <w:proofErr w:type="gramStart"/>
+      <w:r>
+        <w:t>required</w:t>
       </w:r>
       <w:bookmarkEnd w:id="11"/>
-    </w:p>
-    <w:p>
-      <w:r>
-        <w:t>As this is a widely researched topic there are a lot of technical resources already available as well as research available. In terms of technology the main ones necessary are a graphics API and a graphics framework. They are both readily available and can just be downloaded of the internet, OpenGL is the graphics API that will be used and GLFW is the framework, these are both pretty standard and easy to access. If they for some reason are not available the project can use an alternative API/framework, there are many available out there.</w:t>
+      <w:proofErr w:type="gramEnd"/>
+    </w:p>
+    <w:p>
+      <w:r>
+        <w:t xml:space="preserve">As this is a widely researched topic there are a lot of technical resources already available as well as research available. In terms of technology the main ones necessary are a graphics API and a graphics framework. They are both readily available and can just be downloaded of the internet, OpenGL is the graphics API that will be used and GLFW is the framework, these are both </w:t>
+      </w:r>
+      <w:proofErr w:type="gramStart"/>
+      <w:r>
+        <w:t>pretty standard</w:t>
+      </w:r>
+      <w:proofErr w:type="gramEnd"/>
+      <w:r>
+        <w:t xml:space="preserve"> and easy to access. If they for some reason are not available the project can use an alternative API/framework, there are many available out there.</w:t>
       </w:r>
     </w:p>
     <w:p/>
@@ -3483,7 +3624,15 @@
           </w:tcPr>
           <w:p>
             <w:r>
-              <w:t>Camera and controls in order for scene to be explored.</w:t>
+              <w:t xml:space="preserve">Camera and controls </w:t>
+            </w:r>
+            <w:proofErr w:type="gramStart"/>
+            <w:r>
+              <w:t>in order for</w:t>
+            </w:r>
+            <w:proofErr w:type="gramEnd"/>
+            <w:r>
+              <w:t xml:space="preserve"> scene to be explored.</w:t>
             </w:r>
           </w:p>
         </w:tc>
@@ -3900,7 +4049,15 @@
     </w:p>
     <w:p>
       <w:r>
-        <w:t>For the project task planning a Gantt chart has been made, below are screenshots of the project plan in Microsoft Projects. There are 4 milestones and deliverables for each part of the project and there are 3 sections marked. Weeks are used for the duration of tasks, 1 week assumes that out of 7 days 2 of those days is work on the project for at least 40% of that day, so a 4 week task is about a full week worth of work.</w:t>
+        <w:t xml:space="preserve">For the project task planning a Gantt chart has been made, below are screenshots of the project plan in Microsoft Projects. There are 4 milestones and deliverables for each part of the project and there are 3 sections marked. Weeks are used for the duration of tasks, 1 week assumes that out of 7 days 2 of those days is work on the project for at least 40% of that day, so a </w:t>
+      </w:r>
+      <w:proofErr w:type="gramStart"/>
+      <w:r>
+        <w:t>4 week</w:t>
+      </w:r>
+      <w:proofErr w:type="gramEnd"/>
+      <w:r>
+        <w:t xml:space="preserve"> task is about a full week worth of work.</w:t>
       </w:r>
       <w:r>
         <w:t xml:space="preserve"> </w:t>
@@ -3914,6 +4071,7 @@
       </w:pPr>
       <w:r>
         <w:rPr>
+          <w:noProof/>
           <w:color w:val="FF0000"/>
         </w:rPr>
         <w:drawing>
@@ -3961,6 +4119,7 @@
       </w:pPr>
       <w:r>
         <w:rPr>
+          <w:noProof/>
           <w:color w:val="FF0000"/>
         </w:rPr>
         <w:drawing>
@@ -4008,6 +4167,7 @@
       </w:pPr>
       <w:r>
         <w:rPr>
+          <w:noProof/>
           <w:color w:val="FF0000"/>
         </w:rPr>
         <w:lastRenderedPageBreak/>
@@ -4056,6 +4216,7 @@
       </w:pPr>
       <w:r>
         <w:rPr>
+          <w:noProof/>
           <w:color w:val="FF0000"/>
         </w:rPr>
         <w:drawing>
@@ -4130,7 +4291,23 @@
         <w:t xml:space="preserve">To </w:t>
       </w:r>
       <w:r>
-        <w:t>manage this project properly I will be following a the Gantt chart above and working on the tasks in the allotted time frames, day-to-day I will be keeping up to date with the current task and tracking my progress on it using the chart. The project’s performance will be monitored by marking progress towards tasks on the Gantt chart and by marking tasks as completed. The project will be successful if all the tasks are completed and the requirements are met by the implementation.</w:t>
+        <w:t xml:space="preserve">manage this project properly I will be following </w:t>
+      </w:r>
+      <w:proofErr w:type="gramStart"/>
+      <w:r>
+        <w:t>a the</w:t>
+      </w:r>
+      <w:proofErr w:type="gramEnd"/>
+      <w:r>
+        <w:t xml:space="preserve"> Gantt chart above and working on the tasks in the allotted time frames, day-to-day I will be keeping up to date with the current task and tracking my progress on it using the chart. The project’s performance will be monitored by marking progress towards tasks on the Gantt chart and by marking tasks as completed. The project will be successful if all the tasks are </w:t>
+      </w:r>
+      <w:proofErr w:type="gramStart"/>
+      <w:r>
+        <w:t>completed</w:t>
+      </w:r>
+      <w:proofErr w:type="gramEnd"/>
+      <w:r>
+        <w:t xml:space="preserve"> and the requirements are met by the implementation.</w:t>
       </w:r>
     </w:p>
     <w:p>
@@ -4151,14 +4328,22 @@
         <w:t>How will you evaluate the project’s artefacts and overall outcomes?  What user evaluation will you do?</w:t>
       </w:r>
       <w:r>
-        <w:t xml:space="preserve">  Do not underestimate the importance of this,</w:t>
+        <w:t xml:space="preserve">  Do not underestimate the importance of </w:t>
+      </w:r>
+      <w:proofErr w:type="gramStart"/>
+      <w:r>
+        <w:t>this,</w:t>
       </w:r>
       <w:r>
         <w:t xml:space="preserve"> </w:t>
       </w:r>
       <w:bookmarkStart w:id="18" w:name="_Hlk148912896"/>
       <w:r>
-        <w:t>and include clear details of how you will do the evaluation</w:t>
+        <w:t>and</w:t>
+      </w:r>
+      <w:proofErr w:type="gramEnd"/>
+      <w:r>
+        <w:t xml:space="preserve"> include clear details of how you will do the evaluation</w:t>
       </w:r>
       <w:bookmarkEnd w:id="18"/>
       <w:r>
@@ -4167,31 +4352,56 @@
     </w:p>
     <w:p>
       <w:r>
-        <w:t xml:space="preserve">The project’s artefacts, the procedural 3D cave generation program, will be evaluated against the project’s primary objectives, secondary objectives and the task list. If the program meets all the </w:t>
+        <w:t>Th</w:t>
+      </w:r>
+      <w:r>
+        <w:t>is</w:t>
+      </w:r>
+      <w:r>
+        <w:t xml:space="preserve"> project’s artefacts, the procedural 3D cave generation program, will be evaluated against the project’s primary objectives, secondary objectives and the task list. If the program meets all the </w:t>
       </w:r>
       <w:r>
         <w:lastRenderedPageBreak/>
-        <w:t xml:space="preserve">objectives and all tasks have been completed then the project is a success. Other project deliverables such as the literature review and final report will be evaluated to see if they provide good research into the project </w:t>
-      </w:r>
-      <w:r>
-        <w:t>topic and give a good explanation of the project as a whole.</w:t>
-      </w:r>
-    </w:p>
-    <w:p>
-      <w:r>
-        <w:t xml:space="preserve">This project will only be evaluated by myself, the outcomes will be evaluated against the objectives like mentioned above. </w:t>
-      </w:r>
-      <w:r>
-        <w:rPr>
-          <w:color w:val="FF0000"/>
-        </w:rPr>
-        <w:t>“and include clear details of how you will do the evaluation”</w:t>
-      </w:r>
-      <w:r>
-        <w:rPr>
-          <w:color w:val="FF0000"/>
-        </w:rPr>
-        <w:t>, look at lecture slides</w:t>
+        <w:t xml:space="preserve">objectives and all tasks have been </w:t>
+      </w:r>
+      <w:proofErr w:type="gramStart"/>
+      <w:r>
+        <w:t>completed</w:t>
+      </w:r>
+      <w:proofErr w:type="gramEnd"/>
+      <w:r>
+        <w:t xml:space="preserve"> then the project is a success. Other project deliverables such as the literature review and final report will be evaluated to see if they provide good research into the project </w:t>
+      </w:r>
+      <w:r>
+        <w:t xml:space="preserve">topic and give a good explanation of the </w:t>
+      </w:r>
+      <w:proofErr w:type="gramStart"/>
+      <w:r>
+        <w:t>project as a whole</w:t>
+      </w:r>
+      <w:proofErr w:type="gramEnd"/>
+      <w:r>
+        <w:t>.</w:t>
+      </w:r>
+    </w:p>
+    <w:p>
+      <w:r>
+        <w:t xml:space="preserve">Seeing as this project is focused on creating a piece of technical software that isn’t focused on users there won’t be a need for user testing. </w:t>
+      </w:r>
+      <w:r>
+        <w:t>However,</w:t>
+      </w:r>
+      <w:r>
+        <w:t xml:space="preserve"> I still plan to implement some basic unit tests and other tests on the actual program itself, this will involve writing testing code to make sure the program does what it is supposed to do. For </w:t>
+      </w:r>
+      <w:r>
+        <w:t>example,</w:t>
+      </w:r>
+      <w:r>
+        <w:t xml:space="preserve"> a test </w:t>
+      </w:r>
+      <w:r>
+        <w:t>about the procedural generation algorithm might involve testing to see if the output is within certain constraints, such as paths generated from each branch etc.</w:t>
       </w:r>
     </w:p>
     <w:p>
@@ -4219,8 +4429,13 @@
       </w:r>
     </w:p>
     <w:p>
-      <w:r>
-        <w:t>Prusinkiewicz, P. and Lindenmayer, A. (1990) The algorithmic beauty of plants. New York: Springer-Verlag (The Virtual laboratory).</w:t>
+      <w:proofErr w:type="spellStart"/>
+      <w:r>
+        <w:t>Prusinkiewicz</w:t>
+      </w:r>
+      <w:proofErr w:type="spellEnd"/>
+      <w:r>
+        <w:t>, P. and Lindenmayer, A. (1990) The algorithmic beauty of plants. New York: Springer-Verlag (The Virtual laboratory).</w:t>
       </w:r>
     </w:p>
     <w:p>
@@ -4269,8 +4484,13 @@
         <w:t xml:space="preserve"> of writing more than will fit into the main document word count.</w:t>
       </w:r>
       <w:r>
-        <w:t xml:space="preserve">  If you don't need any appendices, then delete this whole section</w:t>
-      </w:r>
+        <w:t xml:space="preserve">  If you don't need any appendices, then delete this whole </w:t>
+      </w:r>
+      <w:proofErr w:type="gramStart"/>
+      <w:r>
+        <w:t>section</w:t>
+      </w:r>
+      <w:proofErr w:type="gramEnd"/>
     </w:p>
     <w:p>
       <w:r>

</xml_diff>